<commit_message>
provide username and password in lab manual
</commit_message>
<xml_diff>
--- a/labs/nmap-discovery/docs/nmapdiscovery.docx
+++ b/labs/nmap-discovery/docs/nmapdiscovery.docx
@@ -43,7 +43,7 @@
                 <wp:positionV relativeFrom="paragraph">
                   <wp:posOffset>123190</wp:posOffset>
                 </wp:positionV>
-                <wp:extent cx="5564505" cy="525145"/>
+                <wp:extent cx="5565140" cy="525145"/>
                 <wp:effectExtent l="0" t="0" r="0" b="0"/>
                 <wp:wrapNone/>
                 <wp:docPr id="1" name="Shape1"/>
@@ -54,7 +54,7 @@
                       <wps:spPr>
                         <a:xfrm>
                           <a:off x="0" y="0"/>
-                          <a:ext cx="5563800" cy="524520"/>
+                          <a:ext cx="5564520" cy="524520"/>
                         </a:xfrm>
                         <a:prstGeom prst="rect">
                           <a:avLst/>
@@ -77,7 +77,7 @@
                           <w:p>
                             <w:pPr>
                               <w:pStyle w:val="FrameContents"/>
-                              <w:overflowPunct w:val="false"/>
+                              <w:overflowPunct w:val="true"/>
                               <w:rPr/>
                             </w:pPr>
                             <w:r>
@@ -102,7 +102,7 @@
           </mc:Choice>
           <mc:Fallback>
             <w:pict>
-              <v:rect id="shape_0" ID="Shape1" stroked="t" style="position:absolute;margin-left:22.8pt;margin-top:9.7pt;width:438.05pt;height:41.25pt">
+              <v:rect id="shape_0" ID="Shape1" stroked="t" style="position:absolute;margin-left:22.8pt;margin-top:9.7pt;width:438.1pt;height:41.25pt">
                 <w10:wrap type="square"/>
                 <v:fill o:detectmouseclick="t" on="false"/>
                 <v:stroke color="black" joinstyle="round" endcap="flat"/>
@@ -111,7 +111,7 @@
                     <w:p>
                       <w:pPr>
                         <w:pStyle w:val="FrameContents"/>
-                        <w:overflowPunct w:val="false"/>
+                        <w:overflowPunct w:val="true"/>
                         <w:rPr/>
                       </w:pPr>
                       <w:r>
@@ -412,7 +412,15 @@
       </w:pPr>
       <w:r>
         <w:rPr/>
-        <w:t>Your boss Randall wants you to prepare for a meeting on a project you have not worked on in months. You have a summary file on the “friedshrimp” server that you previously accessed via ssh; however, you cannot remember the IP address of “friedshrimp”, and you also forgot which port the pesky IT staff assigned for ssh on that server.  You know it’s somewhere in between 2000 and 3000. The one thing you   most certainly know is that your password is the usual one used in these labs. You are left with only one option:  use the nmap command to find the IP address and and port number used by the ssh service. After  finding that information review the contents of the “friedshrimp.txt” file from an ssh session.</w:t>
+        <w:t xml:space="preserve">Your boss Randall wants you to prepare for a meeting on a project you have not worked on in months. You have a summary file on the “friedshrimp” server that you previously accessed via ssh; however, you cannot remember the IP address of “friedshrimp”, and you also forgot which port the pesky IT staff assigned for ssh on that server.  You know it’s somewhere in between 2000 and 3000. The one thing you   most certainly know is that your </w:t>
+      </w:r>
+      <w:r>
+        <w:rPr/>
+        <w:t>username and password are both “ubuntu”</w:t>
+      </w:r>
+      <w:r>
+        <w:rPr/>
+        <w:t>. You are left with only one option:  use the nmap command to find the IP address and and port number used by the ssh service. After  finding that information review the contents of the “friedshrimp.txt” file from an ssh session.</w:t>
       </w:r>
     </w:p>
     <w:p>
@@ -590,7 +598,7 @@
       <w:pgNumType w:fmt="decimal"/>
       <w:formProt w:val="false"/>
       <w:textDirection w:val="lrTb"/>
-      <w:docGrid w:type="default" w:linePitch="240" w:charSpace="4294961151"/>
+      <w:docGrid w:type="default" w:linePitch="240" w:charSpace="0"/>
     </w:sectPr>
   </w:body>
 </w:document>
@@ -622,15 +630,19 @@
       <w:fldChar w:fldCharType="begin"/>
     </w:r>
     <w:r>
+      <w:rPr/>
       <w:instrText> PAGE </w:instrText>
     </w:r>
     <w:r>
+      <w:rPr/>
       <w:fldChar w:fldCharType="separate"/>
     </w:r>
     <w:r>
+      <w:rPr/>
       <w:t>2</w:t>
     </w:r>
     <w:r>
+      <w:rPr/>
       <w:fldChar w:fldCharType="end"/>
     </w:r>
   </w:p>
@@ -672,6 +684,7 @@
     <w:rPr>
       <w:rFonts w:ascii="Liberation Serif" w:hAnsi="Liberation Serif" w:eastAsia="Noto Sans CJK SC Regular" w:cs="FreeSans"/>
       <w:color w:val="00000A"/>
+      <w:kern w:val="0"/>
       <w:sz w:val="24"/>
       <w:szCs w:val="24"/>
       <w:lang w:val="en-US" w:eastAsia="zh-CN" w:bidi="hi-IN"/>
@@ -1068,7 +1081,7 @@
     <w:next w:val="TextBody"/>
     <w:qFormat/>
     <w:pPr>
-      <w:keepNext/>
+      <w:keepNext w:val="true"/>
       <w:spacing w:before="240" w:after="120"/>
     </w:pPr>
     <w:rPr>

</xml_diff>